<commit_message>
Finished test design doc
</commit_message>
<xml_diff>
--- a/Project3_Test_Design_Doc.docx
+++ b/Project3_Test_Design_Doc.docx
@@ -1452,77 +1452,47 @@
               <w:ind w:left="720"/>
             </w:pPr>
             <w:r>
-              <w:t xml:space="preserve">“Member First Name: </w:t>
-            </w:r>
-            <w:r>
-              <w:t>Mary</w:t>
-            </w:r>
-          </w:p>
-          <w:p>
-            <w:pPr>
-              <w:ind w:left="720"/>
-            </w:pPr>
-            <w:r>
-              <w:t xml:space="preserve"> Member Last Name: </w:t>
-            </w:r>
-            <w:r>
-              <w:t>Lindsey</w:t>
-            </w:r>
-          </w:p>
-          <w:p>
-            <w:pPr>
-              <w:ind w:left="720"/>
-            </w:pPr>
-            <w:r>
-              <w:t xml:space="preserve"> Member Date of Birth: </w:t>
-            </w:r>
-            <w:r>
-              <w:t>12</w:t>
-            </w:r>
-            <w:r>
-              <w:t>/</w:t>
-            </w:r>
-            <w:r>
-              <w:t>1</w:t>
-            </w:r>
-            <w:r>
-              <w:t>/19</w:t>
-            </w:r>
-            <w:r>
-              <w:t>89</w:t>
-            </w:r>
-          </w:p>
-          <w:p>
-            <w:pPr>
-              <w:ind w:left="720"/>
-            </w:pPr>
-            <w:r>
-              <w:t xml:space="preserve">Class Location: </w:t>
-            </w:r>
-            <w:r>
-              <w:t>Franklin</w:t>
-            </w:r>
-          </w:p>
-          <w:p>
-            <w:pPr>
-              <w:ind w:left="720"/>
-            </w:pPr>
-            <w:r>
-              <w:t xml:space="preserve">Class Name: </w:t>
-            </w:r>
-            <w:r>
-              <w:t>Pilates</w:t>
-            </w:r>
-          </w:p>
-          <w:p>
-            <w:pPr>
-              <w:ind w:left="720"/>
-            </w:pPr>
-            <w:r>
-              <w:t xml:space="preserve">Instructor Name: </w:t>
-            </w:r>
-            <w:r>
-              <w:t>Kim</w:t>
+              <w:t>“Member First Name: Mary</w:t>
+            </w:r>
+          </w:p>
+          <w:p>
+            <w:pPr>
+              <w:ind w:left="720"/>
+            </w:pPr>
+            <w:r>
+              <w:t xml:space="preserve"> Member Last Name: Lindsey</w:t>
+            </w:r>
+          </w:p>
+          <w:p>
+            <w:pPr>
+              <w:ind w:left="720"/>
+            </w:pPr>
+            <w:r>
+              <w:t xml:space="preserve"> Member Date of Birth: 12/1/1989</w:t>
+            </w:r>
+          </w:p>
+          <w:p>
+            <w:pPr>
+              <w:ind w:left="720"/>
+            </w:pPr>
+            <w:r>
+              <w:t>Class Location: Franklin</w:t>
+            </w:r>
+          </w:p>
+          <w:p>
+            <w:pPr>
+              <w:ind w:left="720"/>
+            </w:pPr>
+            <w:r>
+              <w:t>Class Name: Pilates</w:t>
+            </w:r>
+          </w:p>
+          <w:p>
+            <w:pPr>
+              <w:ind w:left="720"/>
+            </w:pPr>
+            <w:r>
+              <w:t>Instructor Name: Kim</w:t>
             </w:r>
           </w:p>
           <w:p>
@@ -1538,10 +1508,7 @@
               <w:ind w:left="720"/>
             </w:pPr>
             <w:r>
-              <w:t>Click Check In</w:t>
-            </w:r>
-            <w:r>
-              <w:t xml:space="preserve"> two times</w:t>
+              <w:t>Click Check In two times</w:t>
             </w:r>
           </w:p>
         </w:tc>
@@ -1551,10 +1518,7 @@
           </w:tcPr>
           <w:p>
             <w:r>
-              <w:t>“</w:t>
-            </w:r>
-            <w:r>
-              <w:t>Mary Lindsey checked in PILATES - KIM, 9:30, FRANKLIN</w:t>
+              <w:t>“Mary Lindsey checked in PILATES - KIM, 9:30, FRANKLIN</w:t>
             </w:r>
           </w:p>
           <w:p>
@@ -1569,10 +1533,7 @@
           </w:p>
           <w:p>
             <w:r>
-              <w:t>Mary Lindsey already checked in.</w:t>
-            </w:r>
-            <w:r>
-              <w:t>”</w:t>
+              <w:t>Mary Lindsey already checked in.”</w:t>
             </w:r>
           </w:p>
         </w:tc>
@@ -1615,10 +1576,7 @@
             </w:pPr>
             <w:r>
               <w:lastRenderedPageBreak/>
-              <w:t>Import member and class data to use to check a member into</w:t>
-            </w:r>
-            <w:r>
-              <w:t xml:space="preserve"> </w:t>
+              <w:t xml:space="preserve">Import member and class data to use to check a member into </w:t>
             </w:r>
             <w:r>
               <w:lastRenderedPageBreak/>
@@ -1708,13 +1666,7 @@
               </w:numPr>
             </w:pPr>
             <w:r>
-              <w:t>Test data</w:t>
-            </w:r>
-            <w:r>
-              <w:t>2</w:t>
-            </w:r>
-            <w:r>
-              <w:t>:</w:t>
+              <w:t>Test data2:</w:t>
             </w:r>
           </w:p>
           <w:p>
@@ -1754,28 +1706,175 @@
               <w:ind w:left="720"/>
             </w:pPr>
             <w:r>
+              <w:t>Class Name: Spinning</w:t>
+            </w:r>
+          </w:p>
+          <w:p>
+            <w:pPr>
+              <w:ind w:left="720"/>
+            </w:pPr>
+            <w:r>
+              <w:t>Instructor Name: Emma</w:t>
+            </w:r>
+          </w:p>
+          <w:p>
+            <w:pPr>
+              <w:ind w:left="720"/>
+            </w:pPr>
+            <w:r>
+              <w:t>Member or Guest? Member”</w:t>
+            </w:r>
+          </w:p>
+          <w:p>
+            <w:pPr>
+              <w:ind w:left="720"/>
+            </w:pPr>
+            <w:r>
+              <w:t>Click Check In</w:t>
+            </w:r>
+          </w:p>
+        </w:tc>
+        <w:tc>
+          <w:tcPr>
+            <w:tcW w:w="1770" w:type="dxa"/>
+          </w:tcPr>
+          <w:p>
+            <w:r>
+              <w:lastRenderedPageBreak/>
+              <w:t xml:space="preserve">“Mary Lindsey checked in </w:t>
+            </w:r>
+            <w:r>
+              <w:lastRenderedPageBreak/>
+              <w:t>PILATES - KIM, 9:30, FRANKLIN</w:t>
+            </w:r>
+          </w:p>
+          <w:p>
+            <w:r>
+              <w:t>- Participants -</w:t>
+            </w:r>
+          </w:p>
+          <w:p>
+            <w:r>
+              <w:t xml:space="preserve">   Mary Lindsey, DOB: 12/1/1989, Membership expires 5/31/2023, Location: FRANKLIN, 08873, SOMERSET</w:t>
+            </w:r>
+          </w:p>
+          <w:p>
+            <w:r>
+              <w:t>Time conflict - SPINNING - EMMA, 9:30, FRANKLIN, 08873, SOMERSET</w:t>
+            </w:r>
+            <w:r>
+              <w:t>”</w:t>
+            </w:r>
+          </w:p>
+        </w:tc>
+      </w:tr>
+      <w:tr>
+        <w:tc>
+          <w:tcPr>
+            <w:tcW w:w="1335" w:type="dxa"/>
+          </w:tcPr>
+          <w:p>
+            <w:r>
+              <w:lastRenderedPageBreak/>
+              <w:t>13</w:t>
+            </w:r>
+          </w:p>
+        </w:tc>
+        <w:tc>
+          <w:tcPr>
+            <w:tcW w:w="2850" w:type="dxa"/>
+          </w:tcPr>
+          <w:p>
+            <w:r>
+              <w:t>Cannot check a member into a class that doesn’t exist.</w:t>
+            </w:r>
+          </w:p>
+        </w:tc>
+        <w:tc>
+          <w:tcPr>
+            <w:tcW w:w="3405" w:type="dxa"/>
+          </w:tcPr>
+          <w:p>
+            <w:pPr>
+              <w:numPr>
+                <w:ilvl w:val="0"/>
+                <w:numId w:val="1"/>
+              </w:numPr>
+            </w:pPr>
+            <w:r>
+              <w:t>Import member and class data to use to attempt to check a member into a class that doesn’t exist.</w:t>
+            </w:r>
+          </w:p>
+          <w:p>
+            <w:pPr>
+              <w:numPr>
+                <w:ilvl w:val="0"/>
+                <w:numId w:val="1"/>
+              </w:numPr>
+            </w:pPr>
+            <w:r>
+              <w:t>Test data:</w:t>
+            </w:r>
+          </w:p>
+          <w:p>
+            <w:pPr>
+              <w:ind w:left="720"/>
+            </w:pPr>
+            <w:r>
+              <w:t>“Member First Name: Jane</w:t>
+            </w:r>
+          </w:p>
+          <w:p>
+            <w:pPr>
+              <w:ind w:left="720"/>
+            </w:pPr>
+            <w:r>
+              <w:t xml:space="preserve"> Member Last Name: Doe</w:t>
+            </w:r>
+          </w:p>
+          <w:p>
+            <w:pPr>
+              <w:ind w:left="720"/>
+            </w:pPr>
+            <w:r>
+              <w:t xml:space="preserve"> Member Date of Birth: 5//1/1996</w:t>
+            </w:r>
+          </w:p>
+          <w:p>
+            <w:pPr>
+              <w:ind w:left="720"/>
+            </w:pPr>
+            <w:r>
+              <w:t>Class Location: Franklin</w:t>
+            </w:r>
+          </w:p>
+          <w:p>
+            <w:pPr>
+              <w:ind w:left="720"/>
+            </w:pPr>
+            <w:r>
               <w:t xml:space="preserve">Class Name: </w:t>
             </w:r>
-            <w:r>
-              <w:t>Spinning</w:t>
-            </w:r>
-          </w:p>
-          <w:p>
-            <w:pPr>
-              <w:ind w:left="720"/>
-            </w:pPr>
-            <w:r>
-              <w:t xml:space="preserve">Instructor Name: </w:t>
-            </w:r>
-            <w:r>
-              <w:t>Emma</w:t>
-            </w:r>
-          </w:p>
-          <w:p>
-            <w:pPr>
-              <w:ind w:left="720"/>
-            </w:pPr>
-            <w:r>
+            <w:proofErr w:type="spellStart"/>
+            <w:r>
+              <w:t>abc</w:t>
+            </w:r>
+            <w:proofErr w:type="spellEnd"/>
+          </w:p>
+          <w:p>
+            <w:pPr>
+              <w:ind w:left="720"/>
+            </w:pPr>
+            <w:r>
+              <w:t>Instructor Name: Emma</w:t>
+            </w:r>
+          </w:p>
+          <w:p>
+            <w:pPr>
+              <w:ind w:left="720"/>
+            </w:pPr>
+            <w:r>
+              <w:lastRenderedPageBreak/>
               <w:t>Member or Guest? Member”</w:t>
             </w:r>
           </w:p>
@@ -1797,27 +1896,15 @@
               <w:lastRenderedPageBreak/>
               <w:t>“</w:t>
             </w:r>
-            <w:r>
-              <w:t xml:space="preserve">Mary Lindsey checked in </w:t>
-            </w:r>
-            <w:r>
-              <w:lastRenderedPageBreak/>
-              <w:t>PILATES - KIM, 9:30, FRANKLIN</w:t>
-            </w:r>
-          </w:p>
-          <w:p>
-            <w:r>
-              <w:t>- Participants -</w:t>
-            </w:r>
-          </w:p>
-          <w:p>
-            <w:r>
-              <w:t xml:space="preserve">   Mary Lindsey, DOB: 12/1/1989, Membership expires 5/31/2023, Location: FRANKLIN, 08873, SOMERSET</w:t>
-            </w:r>
-          </w:p>
-          <w:p>
-            <w:r>
-              <w:t>Time conflict - SPINNING - EMMA, 9:30, FRANKLIN, 08873, SOMERSET</w:t>
+            <w:proofErr w:type="spellStart"/>
+            <w:proofErr w:type="gramStart"/>
+            <w:r>
+              <w:t>abc</w:t>
+            </w:r>
+            <w:proofErr w:type="spellEnd"/>
+            <w:proofErr w:type="gramEnd"/>
+            <w:r>
+              <w:t xml:space="preserve"> - class does not exist.</w:t>
             </w:r>
             <w:r>
               <w:t>”</w:t>
@@ -1832,7 +1919,7 @@
           </w:tcPr>
           <w:p>
             <w:r>
-              <w:t>13</w:t>
+              <w:t>14</w:t>
             </w:r>
           </w:p>
         </w:tc>
@@ -1842,7 +1929,7 @@
           </w:tcPr>
           <w:p>
             <w:r>
-              <w:t>Cannot check a member into a class that doesn’t exist.</w:t>
+              <w:t>Cannot check a member into a class at a location that isn’t in the system.</w:t>
             </w:r>
           </w:p>
         </w:tc>
@@ -1858,10 +1945,7 @@
               </w:numPr>
             </w:pPr>
             <w:r>
-              <w:t xml:space="preserve">Import member and class data to use to attempt to check a member into a class </w:t>
-            </w:r>
-            <w:r>
-              <w:t>that doesn’t exist.</w:t>
+              <w:t>Import member and class data to use to attempt to check a member into a class that’s location isn’t in the system.</w:t>
             </w:r>
           </w:p>
           <w:p>
@@ -1880,11 +1964,464 @@
               <w:ind w:left="720"/>
             </w:pPr>
             <w:r>
+              <w:t>“Member First Name: Jane</w:t>
+            </w:r>
+          </w:p>
+          <w:p>
+            <w:pPr>
+              <w:ind w:left="720"/>
+            </w:pPr>
+            <w:r>
+              <w:t xml:space="preserve"> Member Last Name: Doe</w:t>
+            </w:r>
+          </w:p>
+          <w:p>
+            <w:pPr>
+              <w:ind w:left="720"/>
+            </w:pPr>
+            <w:r>
+              <w:t xml:space="preserve"> Member Date of Birth: 5/1/1996</w:t>
+            </w:r>
+          </w:p>
+          <w:p>
+            <w:pPr>
+              <w:ind w:left="720"/>
+            </w:pPr>
+            <w:r>
+              <w:t>Class Location: Morristown</w:t>
+            </w:r>
+          </w:p>
+          <w:p>
+            <w:pPr>
+              <w:ind w:left="720"/>
+            </w:pPr>
+            <w:r>
+              <w:t xml:space="preserve">Class Name: </w:t>
+            </w:r>
+            <w:proofErr w:type="spellStart"/>
+            <w:r>
+              <w:t>pilates</w:t>
+            </w:r>
+            <w:proofErr w:type="spellEnd"/>
+          </w:p>
+          <w:p>
+            <w:pPr>
+              <w:ind w:left="720"/>
+            </w:pPr>
+            <w:r>
+              <w:t>Instructor Name: Emma</w:t>
+            </w:r>
+          </w:p>
+          <w:p>
+            <w:pPr>
+              <w:ind w:left="720"/>
+            </w:pPr>
+            <w:r>
+              <w:t>Member or Guest? Member”</w:t>
+            </w:r>
+          </w:p>
+          <w:p>
+            <w:pPr>
+              <w:ind w:left="720"/>
+            </w:pPr>
+            <w:r>
+              <w:t>Click Check In</w:t>
+            </w:r>
+          </w:p>
+        </w:tc>
+        <w:tc>
+          <w:tcPr>
+            <w:tcW w:w="1770" w:type="dxa"/>
+          </w:tcPr>
+          <w:p>
+            <w:r>
+              <w:t>“</w:t>
+            </w:r>
+            <w:r>
+              <w:t>Morristown - invalid location.</w:t>
+            </w:r>
+            <w:r>
+              <w:t>”</w:t>
+            </w:r>
+          </w:p>
+        </w:tc>
+      </w:tr>
+      <w:tr>
+        <w:tc>
+          <w:tcPr>
+            <w:tcW w:w="1335" w:type="dxa"/>
+          </w:tcPr>
+          <w:p>
+            <w:r>
+              <w:t>15</w:t>
+            </w:r>
+          </w:p>
+        </w:tc>
+        <w:tc>
+          <w:tcPr>
+            <w:tcW w:w="2850" w:type="dxa"/>
+          </w:tcPr>
+          <w:p>
+            <w:r>
+              <w:t>Cannot check a member out of a class twice.</w:t>
+            </w:r>
+          </w:p>
+        </w:tc>
+        <w:tc>
+          <w:tcPr>
+            <w:tcW w:w="3405" w:type="dxa"/>
+          </w:tcPr>
+          <w:p>
+            <w:pPr>
+              <w:numPr>
+                <w:ilvl w:val="0"/>
+                <w:numId w:val="1"/>
+              </w:numPr>
+            </w:pPr>
+            <w:r>
+              <w:t>Import member and class data to use to check a member into a class</w:t>
+            </w:r>
+            <w:r>
+              <w:t>, then attempt to remove them twice.</w:t>
+            </w:r>
+          </w:p>
+          <w:p>
+            <w:pPr>
+              <w:numPr>
+                <w:ilvl w:val="0"/>
+                <w:numId w:val="1"/>
+              </w:numPr>
+            </w:pPr>
+            <w:r>
+              <w:t>Test data:</w:t>
+            </w:r>
+          </w:p>
+          <w:p>
+            <w:pPr>
+              <w:ind w:left="720"/>
+            </w:pPr>
+            <w:r>
+              <w:t>“Member First Name: Mary</w:t>
+            </w:r>
+          </w:p>
+          <w:p>
+            <w:pPr>
+              <w:ind w:left="720"/>
+            </w:pPr>
+            <w:r>
+              <w:t xml:space="preserve"> Member Last Name: Lindsey</w:t>
+            </w:r>
+          </w:p>
+          <w:p>
+            <w:pPr>
+              <w:ind w:left="720"/>
+            </w:pPr>
+            <w:r>
+              <w:t xml:space="preserve"> Member Date of Birth: 12/1/1989</w:t>
+            </w:r>
+          </w:p>
+          <w:p>
+            <w:pPr>
+              <w:ind w:left="720"/>
+            </w:pPr>
+            <w:r>
+              <w:t>Class Location: Franklin</w:t>
+            </w:r>
+          </w:p>
+          <w:p>
+            <w:pPr>
+              <w:ind w:left="720"/>
+            </w:pPr>
+            <w:r>
+              <w:t>Class Name: Pilates</w:t>
+            </w:r>
+          </w:p>
+          <w:p>
+            <w:pPr>
+              <w:ind w:left="720"/>
+            </w:pPr>
+            <w:r>
+              <w:t>Instructor Name: Kim</w:t>
+            </w:r>
+          </w:p>
+          <w:p>
+            <w:pPr>
+              <w:ind w:left="720"/>
+            </w:pPr>
+            <w:r>
+              <w:t>Member or Guest? Member”</w:t>
+            </w:r>
+          </w:p>
+          <w:p>
+            <w:pPr>
+              <w:ind w:left="720"/>
+            </w:pPr>
+            <w:r>
+              <w:t>Click Check In</w:t>
+            </w:r>
+          </w:p>
+          <w:p>
+            <w:pPr>
+              <w:ind w:left="720"/>
+            </w:pPr>
+            <w:r>
+              <w:t>Click Check Out twice</w:t>
+            </w:r>
+          </w:p>
+        </w:tc>
+        <w:tc>
+          <w:tcPr>
+            <w:tcW w:w="1770" w:type="dxa"/>
+          </w:tcPr>
+          <w:p>
+            <w:r>
+              <w:t>“</w:t>
+            </w:r>
+            <w:r>
+              <w:t>Mary Lindsey done with the class.</w:t>
+            </w:r>
+          </w:p>
+          <w:p/>
+          <w:p>
+            <w:r>
+              <w:t>Mary Lindsey did not check in.</w:t>
+            </w:r>
+            <w:r>
+              <w:t>”</w:t>
+            </w:r>
+          </w:p>
+        </w:tc>
+      </w:tr>
+      <w:tr>
+        <w:tc>
+          <w:tcPr>
+            <w:tcW w:w="1335" w:type="dxa"/>
+          </w:tcPr>
+          <w:p>
+            <w:r>
+              <w:lastRenderedPageBreak/>
+              <w:t>16</w:t>
+            </w:r>
+          </w:p>
+        </w:tc>
+        <w:tc>
+          <w:tcPr>
+            <w:tcW w:w="2850" w:type="dxa"/>
+          </w:tcPr>
+          <w:p>
+            <w:r>
+              <w:t>Cannot check in a guest for a member with standard membership</w:t>
+            </w:r>
+          </w:p>
+        </w:tc>
+        <w:tc>
+          <w:tcPr>
+            <w:tcW w:w="3405" w:type="dxa"/>
+          </w:tcPr>
+          <w:p>
+            <w:pPr>
+              <w:numPr>
+                <w:ilvl w:val="0"/>
+                <w:numId w:val="1"/>
+              </w:numPr>
+            </w:pPr>
+            <w:r>
+              <w:t xml:space="preserve">Import member and class data to use to attempt to check a </w:t>
+            </w:r>
+            <w:r>
+              <w:t>guest</w:t>
+            </w:r>
+            <w:r>
+              <w:t xml:space="preserve"> </w:t>
+            </w:r>
+            <w:r>
+              <w:t xml:space="preserve">of a member of standard membership </w:t>
+            </w:r>
+            <w:r>
+              <w:t>into a class</w:t>
+            </w:r>
+            <w:r>
+              <w:t>.</w:t>
+            </w:r>
+          </w:p>
+          <w:p>
+            <w:pPr>
+              <w:numPr>
+                <w:ilvl w:val="0"/>
+                <w:numId w:val="1"/>
+              </w:numPr>
+            </w:pPr>
+            <w:r>
+              <w:t>Test data:</w:t>
+            </w:r>
+          </w:p>
+          <w:p>
+            <w:pPr>
+              <w:ind w:left="720"/>
+            </w:pPr>
+            <w:r>
+              <w:t>“Member First Name: Jane</w:t>
+            </w:r>
+          </w:p>
+          <w:p>
+            <w:pPr>
+              <w:ind w:left="720"/>
+            </w:pPr>
+            <w:r>
+              <w:t xml:space="preserve"> Member Last Name: Doe</w:t>
+            </w:r>
+          </w:p>
+          <w:p>
+            <w:pPr>
+              <w:ind w:left="720"/>
+            </w:pPr>
+            <w:r>
+              <w:t xml:space="preserve"> Member Date of Birth: 5/1/1996</w:t>
+            </w:r>
+          </w:p>
+          <w:p>
+            <w:pPr>
+              <w:ind w:left="720"/>
+            </w:pPr>
+            <w:r>
+              <w:t xml:space="preserve">Class Location: </w:t>
+            </w:r>
+            <w:proofErr w:type="spellStart"/>
+            <w:r>
+              <w:t>bridgewater</w:t>
+            </w:r>
+            <w:proofErr w:type="spellEnd"/>
+          </w:p>
+          <w:p>
+            <w:pPr>
+              <w:ind w:left="720"/>
+            </w:pPr>
+            <w:r>
+              <w:t xml:space="preserve">Class Name: </w:t>
+            </w:r>
+            <w:r>
+              <w:t>spinning</w:t>
+            </w:r>
+          </w:p>
+          <w:p>
+            <w:pPr>
+              <w:ind w:left="720"/>
+            </w:pPr>
+            <w:r>
+              <w:t xml:space="preserve">Instructor Name: </w:t>
+            </w:r>
+            <w:r>
+              <w:t>Denise</w:t>
+            </w:r>
+          </w:p>
+          <w:p>
+            <w:pPr>
+              <w:ind w:left="720"/>
+            </w:pPr>
+            <w:r>
+              <w:t xml:space="preserve">Member or Guest? </w:t>
+            </w:r>
+            <w:r>
+              <w:t>Guest</w:t>
+            </w:r>
+            <w:r>
+              <w:t>”</w:t>
+            </w:r>
+          </w:p>
+          <w:p>
+            <w:pPr>
+              <w:ind w:left="720"/>
+            </w:pPr>
+            <w:r>
+              <w:t>Click Check In</w:t>
+            </w:r>
+          </w:p>
+        </w:tc>
+        <w:tc>
+          <w:tcPr>
+            <w:tcW w:w="1770" w:type="dxa"/>
+          </w:tcPr>
+          <w:p>
+            <w:r>
+              <w:t>“</w:t>
+            </w:r>
+            <w:r>
+              <w:t>Standard membership - guest check-in is not allowed.</w:t>
+            </w:r>
+            <w:r>
+              <w:t>”</w:t>
+            </w:r>
+          </w:p>
+        </w:tc>
+      </w:tr>
+      <w:tr>
+        <w:tc>
+          <w:tcPr>
+            <w:tcW w:w="1335" w:type="dxa"/>
+          </w:tcPr>
+          <w:p>
+            <w:r>
+              <w:t>17</w:t>
+            </w:r>
+          </w:p>
+        </w:tc>
+        <w:tc>
+          <w:tcPr>
+            <w:tcW w:w="2850" w:type="dxa"/>
+          </w:tcPr>
+          <w:p>
+            <w:r>
+              <w:t xml:space="preserve">Cannot check in guest </w:t>
+            </w:r>
+            <w:r>
+              <w:t>to class that is not member’s location.</w:t>
+            </w:r>
+          </w:p>
+        </w:tc>
+        <w:tc>
+          <w:tcPr>
+            <w:tcW w:w="3405" w:type="dxa"/>
+          </w:tcPr>
+          <w:p>
+            <w:pPr>
+              <w:numPr>
+                <w:ilvl w:val="0"/>
+                <w:numId w:val="1"/>
+              </w:numPr>
+            </w:pPr>
+            <w:r>
+              <w:t xml:space="preserve">Import member and class data to use to attempt to check a guest </w:t>
+            </w:r>
+            <w:r>
+              <w:t>into a class on a location that the member doesn’t belong to</w:t>
+            </w:r>
+            <w:r>
+              <w:t>.</w:t>
+            </w:r>
+          </w:p>
+          <w:p>
+            <w:pPr>
+              <w:numPr>
+                <w:ilvl w:val="0"/>
+                <w:numId w:val="1"/>
+              </w:numPr>
+            </w:pPr>
+            <w:r>
+              <w:t>Test data:</w:t>
+            </w:r>
+          </w:p>
+          <w:p>
+            <w:pPr>
+              <w:ind w:left="720"/>
+            </w:pPr>
+            <w:r>
               <w:t xml:space="preserve">“Member First Name: </w:t>
             </w:r>
-            <w:r>
-              <w:t>Jane</w:t>
-            </w:r>
+            <w:proofErr w:type="spellStart"/>
+            <w:r>
+              <w:t>Jonnathan</w:t>
+            </w:r>
+            <w:proofErr w:type="spellEnd"/>
           </w:p>
           <w:p>
             <w:pPr>
@@ -1894,7 +2431,7 @@
               <w:t xml:space="preserve"> Member Last Name: </w:t>
             </w:r>
             <w:r>
-              <w:t>Doe</w:t>
+              <w:t>Wei</w:t>
             </w:r>
           </w:p>
           <w:p>
@@ -1905,15 +2442,18 @@
               <w:t xml:space="preserve"> Member Date of Birth: </w:t>
             </w:r>
             <w:r>
-              <w:t>5//1/1996</w:t>
-            </w:r>
-          </w:p>
-          <w:p>
-            <w:pPr>
-              <w:ind w:left="720"/>
-            </w:pPr>
-            <w:r>
-              <w:t>Class Location: Franklin</w:t>
+              <w:t>9/21/1992</w:t>
+            </w:r>
+          </w:p>
+          <w:p>
+            <w:pPr>
+              <w:ind w:left="720"/>
+            </w:pPr>
+            <w:r>
+              <w:t xml:space="preserve">Class Location: </w:t>
+            </w:r>
+            <w:r>
+              <w:t>EDISON</w:t>
             </w:r>
           </w:p>
           <w:p>
@@ -1923,11 +2463,166 @@
             <w:r>
               <w:t xml:space="preserve">Class Name: </w:t>
             </w:r>
+            <w:r>
+              <w:t>CARDIO</w:t>
+            </w:r>
+          </w:p>
+          <w:p>
+            <w:pPr>
+              <w:ind w:left="720"/>
+            </w:pPr>
+            <w:r>
+              <w:t xml:space="preserve">Instructor Name: </w:t>
+            </w:r>
+            <w:r>
+              <w:t>EMMA</w:t>
+            </w:r>
+          </w:p>
+          <w:p>
+            <w:pPr>
+              <w:ind w:left="720"/>
+            </w:pPr>
+            <w:r>
+              <w:t>Member or Guest? Guest”</w:t>
+            </w:r>
+          </w:p>
+          <w:p>
+            <w:pPr>
+              <w:ind w:left="720"/>
+            </w:pPr>
+            <w:r>
+              <w:t>Click Check In</w:t>
+            </w:r>
+          </w:p>
+        </w:tc>
+        <w:tc>
+          <w:tcPr>
+            <w:tcW w:w="1770" w:type="dxa"/>
+          </w:tcPr>
+          <w:p>
+            <w:r>
+              <w:t>“</w:t>
+            </w:r>
             <w:proofErr w:type="spellStart"/>
             <w:r>
-              <w:t>abc</w:t>
+              <w:t>Jonnathan</w:t>
             </w:r>
             <w:proofErr w:type="spellEnd"/>
+            <w:r>
+              <w:t xml:space="preserve"> Wei Guest checking in EDISON, 8837, MIDDLESEX - guest location restriction.</w:t>
+            </w:r>
+            <w:r>
+              <w:t>”</w:t>
+            </w:r>
+          </w:p>
+        </w:tc>
+      </w:tr>
+      <w:tr>
+        <w:tc>
+          <w:tcPr>
+            <w:tcW w:w="1335" w:type="dxa"/>
+          </w:tcPr>
+          <w:p>
+            <w:r>
+              <w:t>18</w:t>
+            </w:r>
+          </w:p>
+        </w:tc>
+        <w:tc>
+          <w:tcPr>
+            <w:tcW w:w="2850" w:type="dxa"/>
+          </w:tcPr>
+          <w:p>
+            <w:r>
+              <w:t>Cannot check in guest to class if member has no guest passes left.</w:t>
+            </w:r>
+          </w:p>
+        </w:tc>
+        <w:tc>
+          <w:tcPr>
+            <w:tcW w:w="3405" w:type="dxa"/>
+          </w:tcPr>
+          <w:p>
+            <w:pPr>
+              <w:numPr>
+                <w:ilvl w:val="0"/>
+                <w:numId w:val="1"/>
+              </w:numPr>
+            </w:pPr>
+            <w:r>
+              <w:t xml:space="preserve">Import member and class data to use to attempt to check a guest into a class </w:t>
+            </w:r>
+            <w:r>
+              <w:t xml:space="preserve">4 times, so the member runs out of </w:t>
+            </w:r>
+            <w:r>
+              <w:lastRenderedPageBreak/>
+              <w:t>guest passes and tries to admit another guest.</w:t>
+            </w:r>
+          </w:p>
+          <w:p>
+            <w:pPr>
+              <w:numPr>
+                <w:ilvl w:val="0"/>
+                <w:numId w:val="1"/>
+              </w:numPr>
+            </w:pPr>
+            <w:r>
+              <w:t>Test data:</w:t>
+            </w:r>
+          </w:p>
+          <w:p>
+            <w:pPr>
+              <w:ind w:left="720"/>
+            </w:pPr>
+            <w:r>
+              <w:t xml:space="preserve">“Member First Name: </w:t>
+            </w:r>
+            <w:proofErr w:type="spellStart"/>
+            <w:r>
+              <w:t>Jonnathan</w:t>
+            </w:r>
+            <w:proofErr w:type="spellEnd"/>
+          </w:p>
+          <w:p>
+            <w:pPr>
+              <w:ind w:left="720"/>
+            </w:pPr>
+            <w:r>
+              <w:t xml:space="preserve"> Member Last Name: Wei</w:t>
+            </w:r>
+          </w:p>
+          <w:p>
+            <w:pPr>
+              <w:ind w:left="720"/>
+            </w:pPr>
+            <w:r>
+              <w:t xml:space="preserve"> Member Date of Birth: 9/21/1992</w:t>
+            </w:r>
+          </w:p>
+          <w:p>
+            <w:pPr>
+              <w:ind w:left="720"/>
+            </w:pPr>
+            <w:r>
+              <w:t xml:space="preserve">Class Location: </w:t>
+            </w:r>
+            <w:proofErr w:type="spellStart"/>
+            <w:r>
+              <w:t>bridgewater</w:t>
+            </w:r>
+            <w:proofErr w:type="spellEnd"/>
+          </w:p>
+          <w:p>
+            <w:pPr>
+              <w:ind w:left="720"/>
+            </w:pPr>
+            <w:r>
+              <w:t xml:space="preserve">Class Name: </w:t>
+            </w:r>
+            <w:r>
+              <w:t>cardio</w:t>
+            </w:r>
           </w:p>
           <w:p>
             <w:pPr>
@@ -1937,16 +2632,15 @@
               <w:t xml:space="preserve">Instructor Name: </w:t>
             </w:r>
             <w:r>
-              <w:t>Emma</w:t>
-            </w:r>
-          </w:p>
-          <w:p>
-            <w:pPr>
-              <w:ind w:left="720"/>
-            </w:pPr>
-            <w:r>
-              <w:lastRenderedPageBreak/>
-              <w:t>Member or Guest? Member”</w:t>
+              <w:t>Davis</w:t>
+            </w:r>
+          </w:p>
+          <w:p>
+            <w:pPr>
+              <w:ind w:left="720"/>
+            </w:pPr>
+            <w:r>
+              <w:t>Member or Guest? Guest”</w:t>
             </w:r>
           </w:p>
           <w:p>
@@ -1955,6 +2649,9 @@
             </w:pPr>
             <w:r>
               <w:t>Click Check In</w:t>
+            </w:r>
+            <w:r>
+              <w:t xml:space="preserve"> four times</w:t>
             </w:r>
           </w:p>
         </w:tc>
@@ -1968,225 +2665,17 @@
               <w:t>“</w:t>
             </w:r>
             <w:proofErr w:type="spellStart"/>
-            <w:proofErr w:type="gramStart"/>
-            <w:r>
-              <w:t>abc</w:t>
+            <w:r>
+              <w:t>Jonnathan</w:t>
             </w:r>
             <w:proofErr w:type="spellEnd"/>
-            <w:proofErr w:type="gramEnd"/>
-            <w:r>
-              <w:t xml:space="preserve"> - class does not exist.</w:t>
+            <w:r>
+              <w:t xml:space="preserve"> Wei ran out of guest pass.</w:t>
             </w:r>
             <w:r>
               <w:t>”</w:t>
             </w:r>
           </w:p>
-        </w:tc>
-      </w:tr>
-      <w:tr>
-        <w:tc>
-          <w:tcPr>
-            <w:tcW w:w="1335" w:type="dxa"/>
-          </w:tcPr>
-          <w:p>
-            <w:r>
-              <w:t>14</w:t>
-            </w:r>
-          </w:p>
-        </w:tc>
-        <w:tc>
-          <w:tcPr>
-            <w:tcW w:w="2850" w:type="dxa"/>
-          </w:tcPr>
-          <w:p>
-            <w:r>
-              <w:t>Cannot check a member into a class at a location that isn’t in the system.</w:t>
-            </w:r>
-          </w:p>
-        </w:tc>
-        <w:tc>
-          <w:tcPr>
-            <w:tcW w:w="3405" w:type="dxa"/>
-          </w:tcPr>
-          <w:p>
-            <w:pPr>
-              <w:numPr>
-                <w:ilvl w:val="0"/>
-                <w:numId w:val="1"/>
-              </w:numPr>
-            </w:pPr>
-            <w:r>
-              <w:t>Import member and class data to use to attempt to check a member into a class that</w:t>
-            </w:r>
-            <w:r>
-              <w:t>’s location isn’t in the system.</w:t>
-            </w:r>
-          </w:p>
-          <w:p>
-            <w:pPr>
-              <w:numPr>
-                <w:ilvl w:val="0"/>
-                <w:numId w:val="1"/>
-              </w:numPr>
-            </w:pPr>
-            <w:r>
-              <w:t>Test data:</w:t>
-            </w:r>
-          </w:p>
-          <w:p>
-            <w:pPr>
-              <w:ind w:left="720"/>
-            </w:pPr>
-            <w:r>
-              <w:t>“Member First Name: Jane</w:t>
-            </w:r>
-          </w:p>
-          <w:p>
-            <w:pPr>
-              <w:ind w:left="720"/>
-            </w:pPr>
-            <w:r>
-              <w:t xml:space="preserve"> Member Last Name: Doe</w:t>
-            </w:r>
-          </w:p>
-          <w:p>
-            <w:pPr>
-              <w:ind w:left="720"/>
-            </w:pPr>
-            <w:r>
-              <w:t xml:space="preserve"> Member Date of Birth: 5//1/1996</w:t>
-            </w:r>
-          </w:p>
-          <w:p>
-            <w:pPr>
-              <w:ind w:left="720"/>
-            </w:pPr>
-            <w:r>
-              <w:t xml:space="preserve">Class Location: </w:t>
-            </w:r>
-            <w:r>
-              <w:t>Morristown</w:t>
-            </w:r>
-          </w:p>
-          <w:p>
-            <w:pPr>
-              <w:ind w:left="720"/>
-            </w:pPr>
-            <w:r>
-              <w:t xml:space="preserve">Class Name: </w:t>
-            </w:r>
-            <w:proofErr w:type="spellStart"/>
-            <w:r>
-              <w:t>pilates</w:t>
-            </w:r>
-            <w:proofErr w:type="spellEnd"/>
-          </w:p>
-          <w:p>
-            <w:pPr>
-              <w:ind w:left="720"/>
-            </w:pPr>
-            <w:r>
-              <w:t>Instructor Name: Emma</w:t>
-            </w:r>
-          </w:p>
-          <w:p>
-            <w:pPr>
-              <w:ind w:left="720"/>
-            </w:pPr>
-            <w:r>
-              <w:t>Member or Guest? Member”</w:t>
-            </w:r>
-          </w:p>
-          <w:p>
-            <w:pPr>
-              <w:ind w:left="720"/>
-            </w:pPr>
-            <w:r>
-              <w:t>Click Check In</w:t>
-            </w:r>
-          </w:p>
-        </w:tc>
-        <w:tc>
-          <w:tcPr>
-            <w:tcW w:w="1770" w:type="dxa"/>
-          </w:tcPr>
-          <w:p>
-            <w:r>
-              <w:t>“</w:t>
-            </w:r>
-            <w:r>
-              <w:t>Morristown - invalid location.</w:t>
-            </w:r>
-            <w:r>
-              <w:t>”</w:t>
-            </w:r>
-          </w:p>
-        </w:tc>
-      </w:tr>
-      <w:tr>
-        <w:tc>
-          <w:tcPr>
-            <w:tcW w:w="1335" w:type="dxa"/>
-          </w:tcPr>
-          <w:p/>
-        </w:tc>
-        <w:tc>
-          <w:tcPr>
-            <w:tcW w:w="2850" w:type="dxa"/>
-          </w:tcPr>
-          <w:p/>
-        </w:tc>
-        <w:tc>
-          <w:tcPr>
-            <w:tcW w:w="3405" w:type="dxa"/>
-          </w:tcPr>
-          <w:p>
-            <w:pPr>
-              <w:numPr>
-                <w:ilvl w:val="0"/>
-                <w:numId w:val="1"/>
-              </w:numPr>
-            </w:pPr>
-          </w:p>
-        </w:tc>
-        <w:tc>
-          <w:tcPr>
-            <w:tcW w:w="1770" w:type="dxa"/>
-          </w:tcPr>
-          <w:p/>
-        </w:tc>
-      </w:tr>
-      <w:tr>
-        <w:tc>
-          <w:tcPr>
-            <w:tcW w:w="1335" w:type="dxa"/>
-          </w:tcPr>
-          <w:p/>
-        </w:tc>
-        <w:tc>
-          <w:tcPr>
-            <w:tcW w:w="2850" w:type="dxa"/>
-          </w:tcPr>
-          <w:p/>
-        </w:tc>
-        <w:tc>
-          <w:tcPr>
-            <w:tcW w:w="3405" w:type="dxa"/>
-          </w:tcPr>
-          <w:p>
-            <w:pPr>
-              <w:numPr>
-                <w:ilvl w:val="0"/>
-                <w:numId w:val="1"/>
-              </w:numPr>
-            </w:pPr>
-          </w:p>
-        </w:tc>
-        <w:tc>
-          <w:tcPr>
-            <w:tcW w:w="1770" w:type="dxa"/>
-          </w:tcPr>
-          <w:p/>
         </w:tc>
       </w:tr>
     </w:tbl>

</xml_diff>